<commit_message>
Fix review from bat
</commit_message>
<xml_diff>
--- a/docs/review_adviser.docx
+++ b/docs/review_adviser.docx
@@ -276,25 +276,25 @@
         <w:jc w:val="both"/>
       </w:pPr>
       <w:r>
-        <w:t xml:space="preserve">К недостаткам работы можно отнести </w:t>
-      </w:r>
-      <w:r>
-        <w:t xml:space="preserve">исследование влияния различных </w:t>
-      </w:r>
-      <w:r>
-        <w:t>реализаций</w:t>
-      </w:r>
-      <w:r>
-        <w:t xml:space="preserve"> компиляции</w:t>
-      </w:r>
-      <w:r>
-        <w:t xml:space="preserve"> и интерпретации в рамках одного средства проектирования ПО</w:t>
-      </w:r>
-      <w:r>
-        <w:t xml:space="preserve"> на быстродействие разрабатываемого ПО</w:t>
-      </w:r>
-      <w:r>
-        <w:t xml:space="preserve">. </w:t>
+        <w:t>К недостаткам работы</w:t>
+      </w:r>
+      <w:r>
+        <w:t xml:space="preserve"> можно отнести</w:t>
+      </w:r>
+      <w:r>
+        <w:t xml:space="preserve"> </w:t>
+      </w:r>
+      <w:r>
+        <w:t>проведе</w:t>
+      </w:r>
+      <w:r>
+        <w:t>ние исследования</w:t>
+      </w:r>
+      <w:r>
+        <w:t xml:space="preserve"> с использованием только одного семейства компиляторов и средств интерпретации, однако данный недостаток не влияет на общее качество работы, а дает возможность для дальнейшего совершенствования средств эмуляции</w:t>
+      </w:r>
+      <w:r>
+        <w:t>.</w:t>
       </w:r>
     </w:p>
     <w:p>
@@ -304,7 +304,10 @@
         <w:jc w:val="both"/>
       </w:pPr>
       <w:r>
-        <w:t xml:space="preserve">Тем не менее, как руководитель ВКРМ считаю, что представленная студентом работа </w:t>
+        <w:t>К</w:t>
+      </w:r>
+      <w:r>
+        <w:t xml:space="preserve">ак руководитель ВКРМ считаю, что представленная студентом работа </w:t>
       </w:r>
       <w:r>
         <w:t>выполнена в соответствии с</w:t>

</xml_diff>